<commit_message>
Added Setup Wizzard buttons not launching - If The Setup Wizzard button will launch the screens may need translation
</commit_message>
<xml_diff>
--- a/plugins-known-issues/Known-Issues-Plugins-E-Mail-Pro.docx
+++ b/plugins-known-issues/Known-Issues-Plugins-E-Mail-Pro.docx
@@ -27,7 +27,7 @@
       <w:sdtContent>
         <w:p>
           <w:pPr>
-            <w:pStyle w:val="TOCHeading"/>
+            <w:pStyle w:val="TOC-opskrif"/>
           </w:pPr>
           <w:r>
             <w:t>Table of Contents</w:t>
@@ -58,10 +58,10 @@
           <w:r>
             <w:fldChar w:fldCharType="separate"/>
           </w:r>
-          <w:hyperlink w:anchor="_Toc178052038" w:history="1">
-            <w:r>
-              <w:rPr>
-                <w:rStyle w:val="Hyperlink"/>
+          <w:hyperlink w:anchor="_Toc180209406" w:history="1">
+            <w:r>
+              <w:rPr>
+                <w:rStyle w:val="Hiperskakel"/>
                 <w:rFonts w:ascii="Segoe UI Black" w:hAnsi="Segoe UI Black" w:cs="Segoe UI Black"/>
                 <w:b/>
                 <w:bCs/>
@@ -89,7 +89,7 @@
                 <w:noProof/>
                 <w:webHidden/>
               </w:rPr>
-              <w:instrText xml:space="preserve"> PAGEREF _Toc178052038 \h </w:instrText>
+              <w:instrText xml:space="preserve"> PAGEREF _Toc180209406 \h </w:instrText>
             </w:r>
             <w:r>
               <w:rPr>
@@ -136,10 +136,85 @@
               <w14:ligatures w14:val="standardContextual"/>
             </w:rPr>
           </w:pPr>
-          <w:hyperlink w:anchor="_Toc178052039" w:history="1">
-            <w:r>
-              <w:rPr>
-                <w:rStyle w:val="Hyperlink"/>
+          <w:hyperlink w:anchor="_Toc180209407" w:history="1">
+            <w:r>
+              <w:rPr>
+                <w:rStyle w:val="Hiperskakel"/>
+                <w:rFonts w:ascii="Segoe UI Black" w:hAnsi="Segoe UI Black"/>
+                <w:noProof/>
+              </w:rPr>
+              <w:t>Setup Wizard (Not launched)</w:t>
+            </w:r>
+            <w:r>
+              <w:rPr>
+                <w:noProof/>
+                <w:webHidden/>
+              </w:rPr>
+              <w:tab/>
+            </w:r>
+            <w:r>
+              <w:rPr>
+                <w:noProof/>
+                <w:webHidden/>
+              </w:rPr>
+              <w:fldChar w:fldCharType="begin"/>
+            </w:r>
+            <w:r>
+              <w:rPr>
+                <w:noProof/>
+                <w:webHidden/>
+              </w:rPr>
+              <w:instrText xml:space="preserve"> PAGEREF _Toc180209407 \h </w:instrText>
+            </w:r>
+            <w:r>
+              <w:rPr>
+                <w:noProof/>
+                <w:webHidden/>
+              </w:rPr>
+            </w:r>
+            <w:r>
+              <w:rPr>
+                <w:noProof/>
+                <w:webHidden/>
+              </w:rPr>
+              <w:fldChar w:fldCharType="separate"/>
+            </w:r>
+            <w:r>
+              <w:rPr>
+                <w:noProof/>
+                <w:webHidden/>
+              </w:rPr>
+              <w:t>1</w:t>
+            </w:r>
+            <w:r>
+              <w:rPr>
+                <w:noProof/>
+                <w:webHidden/>
+              </w:rPr>
+              <w:fldChar w:fldCharType="end"/>
+            </w:r>
+          </w:hyperlink>
+        </w:p>
+        <w:p>
+          <w:pPr>
+            <w:pStyle w:val="TOC1"/>
+            <w:tabs>
+              <w:tab w:val="right" w:leader="dot" w:pos="10456"/>
+            </w:tabs>
+            <w:rPr>
+              <w:rFonts w:eastAsiaTheme="minorEastAsia"/>
+              <w:noProof/>
+              <w:kern w:val="2"/>
+              <w:sz w:val="24"/>
+              <w:szCs w:val="24"/>
+              <w:lang w:eastAsia="en-ZA"/>
+              <w14:ligatures w14:val="standardContextual"/>
+            </w:rPr>
+          </w:pPr>
+          <w:hyperlink w:anchor="_Toc180209408" w:history="1">
+            <w:r>
+              <w:rPr>
+                <w:rStyle w:val="Hiperskakel"/>
                 <w:rFonts w:ascii="Segoe UI Black" w:hAnsi="Segoe UI Black" w:cs="Segoe UI Black"/>
                 <w:b/>
                 <w:bCs/>
@@ -167,7 +242,7 @@
                 <w:noProof/>
                 <w:webHidden/>
               </w:rPr>
-              <w:instrText xml:space="preserve"> PAGEREF _Toc178052039 \h </w:instrText>
+              <w:instrText xml:space="preserve"> PAGEREF _Toc180209408 \h </w:instrText>
             </w:r>
             <w:r>
               <w:rPr>
@@ -187,7 +262,7 @@
                 <w:noProof/>
                 <w:webHidden/>
               </w:rPr>
-              <w:t>1</w:t>
+              <w:t>4</w:t>
             </w:r>
             <w:r>
               <w:rPr>
@@ -214,10 +289,10 @@
               <w14:ligatures w14:val="standardContextual"/>
             </w:rPr>
           </w:pPr>
-          <w:hyperlink w:anchor="_Toc178052040" w:history="1">
-            <w:r>
-              <w:rPr>
-                <w:rStyle w:val="Hyperlink"/>
+          <w:hyperlink w:anchor="_Toc180209409" w:history="1">
+            <w:r>
+              <w:rPr>
+                <w:rStyle w:val="Hiperskakel"/>
                 <w:rFonts w:ascii="Segoe UI Black" w:hAnsi="Segoe UI Black" w:cs="Segoe UI Black"/>
                 <w:b/>
                 <w:bCs/>
@@ -247,7 +322,7 @@
                 <w:noProof/>
                 <w:webHidden/>
               </w:rPr>
-              <w:instrText xml:space="preserve"> PAGEREF _Toc178052040 \h </w:instrText>
+              <w:instrText xml:space="preserve"> PAGEREF _Toc180209409 \h </w:instrText>
             </w:r>
             <w:r>
               <w:rPr>
@@ -267,7 +342,7 @@
                 <w:noProof/>
                 <w:webHidden/>
               </w:rPr>
-              <w:t>1</w:t>
+              <w:t>4</w:t>
             </w:r>
             <w:r>
               <w:rPr>
@@ -294,10 +369,10 @@
               <w14:ligatures w14:val="standardContextual"/>
             </w:rPr>
           </w:pPr>
-          <w:hyperlink w:anchor="_Toc178052041" w:history="1">
-            <w:r>
-              <w:rPr>
-                <w:rStyle w:val="Hyperlink"/>
+          <w:hyperlink w:anchor="_Toc180209410" w:history="1">
+            <w:r>
+              <w:rPr>
+                <w:rStyle w:val="Hiperskakel"/>
                 <w:rFonts w:ascii="Segoe UI Black" w:hAnsi="Segoe UI Black" w:cs="Segoe UI Black"/>
                 <w:b/>
                 <w:bCs/>
@@ -327,7 +402,7 @@
                 <w:noProof/>
                 <w:webHidden/>
               </w:rPr>
-              <w:instrText xml:space="preserve"> PAGEREF _Toc178052041 \h </w:instrText>
+              <w:instrText xml:space="preserve"> PAGEREF _Toc180209410 \h </w:instrText>
             </w:r>
             <w:r>
               <w:rPr>
@@ -347,7 +422,7 @@
                 <w:noProof/>
                 <w:webHidden/>
               </w:rPr>
-              <w:t>1</w:t>
+              <w:t>5</w:t>
             </w:r>
             <w:r>
               <w:rPr>
@@ -374,10 +449,10 @@
               <w14:ligatures w14:val="standardContextual"/>
             </w:rPr>
           </w:pPr>
-          <w:hyperlink w:anchor="_Toc178052042" w:history="1">
-            <w:r>
-              <w:rPr>
-                <w:rStyle w:val="Hyperlink"/>
+          <w:hyperlink w:anchor="_Toc180209411" w:history="1">
+            <w:r>
+              <w:rPr>
+                <w:rStyle w:val="Hiperskakel"/>
                 <w:rFonts w:ascii="Segoe UI Black" w:hAnsi="Segoe UI Black" w:cs="Segoe UI Black"/>
                 <w:b/>
                 <w:bCs/>
@@ -407,7 +482,7 @@
                 <w:noProof/>
                 <w:webHidden/>
               </w:rPr>
-              <w:instrText xml:space="preserve"> PAGEREF _Toc178052042 \h </w:instrText>
+              <w:instrText xml:space="preserve"> PAGEREF _Toc180209411 \h </w:instrText>
             </w:r>
             <w:r>
               <w:rPr>
@@ -427,7 +502,7 @@
                 <w:noProof/>
                 <w:webHidden/>
               </w:rPr>
-              <w:t>1</w:t>
+              <w:t>5</w:t>
             </w:r>
             <w:r>
               <w:rPr>
@@ -468,7 +543,7 @@
           <w:lang w:val="x-none"/>
         </w:rPr>
       </w:pPr>
-      <w:bookmarkStart w:id="0" w:name="_Toc178052038"/>
+      <w:bookmarkStart w:id="0" w:name="_Toc180209406"/>
       <w:r>
         <w:rPr>
           <w:rFonts w:ascii="Segoe UI Black" w:hAnsi="Segoe UI Black" w:cs="Segoe UI Black"/>
@@ -528,7 +603,7 @@
       <w:tr>
         <w:tc>
           <w:tcPr>
-            <w:tcW w:w="1110" w:type="dxa"/>
+            <w:tcW w:w="819" w:type="dxa"/>
             <w:tcBorders>
               <w:top w:val="nil"/>
               <w:left w:val="nil"/>
@@ -617,7 +692,7 @@
         </w:tc>
         <w:tc>
           <w:tcPr>
-            <w:tcW w:w="13560" w:type="dxa"/>
+            <w:tcW w:w="9647" w:type="dxa"/>
             <w:tcBorders>
               <w:top w:val="nil"/>
               <w:left w:val="nil"/>
@@ -948,6 +1023,1846 @@
     </w:tbl>
     <w:p>
       <w:pPr>
+        <w:pStyle w:val="Opskrif1"/>
+        <w:rPr>
+          <w:rFonts w:ascii="Segoe UI Black" w:hAnsi="Segoe UI Black"/>
+          <w:sz w:val="28"/>
+          <w:szCs w:val="28"/>
+        </w:rPr>
+      </w:pPr>
+      <w:bookmarkStart w:id="1" w:name="_Toc180209407"/>
+      <w:r>
+        <w:rPr>
+          <w:rFonts w:ascii="Segoe UI Black" w:hAnsi="Segoe UI Black"/>
+          <w:sz w:val="28"/>
+          <w:szCs w:val="28"/>
+        </w:rPr>
+        <w:t>Setup Wizard (Not launched)</w:t>
+      </w:r>
+      <w:bookmarkEnd w:id="1"/>
+    </w:p>
+    <w:p>
+      <w:pPr>
+        <w:rPr>
+          <w:lang w:val="x-none"/>
+        </w:rPr>
+      </w:pPr>
+      <w:r>
+        <w:rPr>
+          <w:lang w:val="x-none"/>
+        </w:rPr>
+        <w:t xml:space="preserve">If </w:t>
+      </w:r>
+      <w:r>
+        <w:rPr>
+          <w:lang w:val="x-none"/>
+        </w:rPr>
+        <w:t xml:space="preserve">Setup Wizard </w:t>
+      </w:r>
+      <w:r>
+        <w:rPr>
+          <w:lang w:val="x-none"/>
+        </w:rPr>
+        <w:t>should be launched, these screens should be translatable</w:t>
+      </w:r>
+    </w:p>
+    <w:p>
+      <w:pPr>
+        <w:rPr>
+          <w:lang w:val="x-none"/>
+        </w:rPr>
+      </w:pPr>
+      <w:r>
+        <w:rPr>
+          <w:lang w:val="x-none"/>
+        </w:rPr>
+        <w:t xml:space="preserve">In addition to the </w:t>
+      </w:r>
+      <w:r>
+        <w:rPr>
+          <w:b/>
+          <w:bCs/>
+          <w:lang w:val="x-none"/>
+        </w:rPr>
+        <w:t>Settings</w:t>
+      </w:r>
+      <w:r>
+        <w:rPr>
+          <w:lang w:val="x-none"/>
+        </w:rPr>
+        <w:t xml:space="preserve"> tab, you may also launch the “</w:t>
+      </w:r>
+      <w:r>
+        <w:rPr>
+          <w:i/>
+          <w:iCs/>
+          <w:lang w:val="x-none"/>
+        </w:rPr>
+        <w:t xml:space="preserve">Setup </w:t>
+      </w:r>
+      <w:proofErr w:type="spellStart"/>
+      <w:r>
+        <w:rPr>
+          <w:i/>
+          <w:iCs/>
+          <w:lang w:val="x-none"/>
+        </w:rPr>
+        <w:t>Wizzard</w:t>
+      </w:r>
+      <w:proofErr w:type="spellEnd"/>
+      <w:r>
+        <w:rPr>
+          <w:lang w:val="x-none"/>
+        </w:rPr>
+        <w:t>” to configure your connection details, for your SMTP and POP servers:</w:t>
+      </w:r>
+    </w:p>
+    <w:p>
+      <w:pPr>
+        <w:rPr>
+          <w:lang w:val="x-none"/>
+        </w:rPr>
+      </w:pPr>
+      <w:r>
+        <w:rPr>
+          <w:lang w:val="x-none"/>
+        </w:rPr>
+        <w:drawing>
+          <wp:inline distT="0" distB="0" distL="0" distR="0" wp14:anchorId="55414D4F" wp14:editId="2559CFEF">
+            <wp:extent cx="6645910" cy="3756025"/>
+            <wp:effectExtent l="0" t="0" r="2540" b="0"/>
+            <wp:docPr id="1543154652" name="Prent 6"/>
+            <wp:cNvGraphicFramePr>
+              <a:graphicFrameLocks xmlns:a="http://schemas.openxmlformats.org/drawingml/2006/main" noChangeAspect="1"/>
+            </wp:cNvGraphicFramePr>
+            <a:graphic xmlns:a="http://schemas.openxmlformats.org/drawingml/2006/main">
+              <a:graphicData uri="http://schemas.openxmlformats.org/drawingml/2006/picture">
+                <pic:pic xmlns:pic="http://schemas.openxmlformats.org/drawingml/2006/picture">
+                  <pic:nvPicPr>
+                    <pic:cNvPr id="0" name="Picture 22"/>
+                    <pic:cNvPicPr>
+                      <a:picLocks noChangeAspect="1" noChangeArrowheads="1"/>
+                    </pic:cNvPicPr>
+                  </pic:nvPicPr>
+                  <pic:blipFill>
+                    <a:blip r:embed="rId7">
+                      <a:extLst>
+                        <a:ext uri="{28A0092B-C50C-407E-A947-70E740481C1C}">
+                          <a14:useLocalDpi xmlns:a14="http://schemas.microsoft.com/office/drawing/2010/main" val="0"/>
+                        </a:ext>
+                      </a:extLst>
+                    </a:blip>
+                    <a:srcRect/>
+                    <a:stretch>
+                      <a:fillRect/>
+                    </a:stretch>
+                  </pic:blipFill>
+                  <pic:spPr bwMode="auto">
+                    <a:xfrm>
+                      <a:off x="0" y="0"/>
+                      <a:ext cx="6645910" cy="3756025"/>
+                    </a:xfrm>
+                    <a:prstGeom prst="rect">
+                      <a:avLst/>
+                    </a:prstGeom>
+                    <a:noFill/>
+                    <a:ln>
+                      <a:noFill/>
+                    </a:ln>
+                  </pic:spPr>
+                </pic:pic>
+              </a:graphicData>
+            </a:graphic>
+          </wp:inline>
+        </w:drawing>
+      </w:r>
+      <w:r>
+        <w:rPr>
+          <w:lang w:val="x-none"/>
+        </w:rPr>
+        <w:t xml:space="preserve"> </w:t>
+      </w:r>
+    </w:p>
+    <w:p>
+      <w:pPr>
+        <w:rPr>
+          <w:lang w:val="x-none"/>
+        </w:rPr>
+      </w:pPr>
+    </w:p>
+    <w:p>
+      <w:pPr>
+        <w:rPr>
+          <w:lang w:val="x-none"/>
+        </w:rPr>
+      </w:pPr>
+    </w:p>
+    <w:p>
+      <w:pPr>
+        <w:rPr>
+          <w:lang w:val="x-none"/>
+        </w:rPr>
+      </w:pPr>
+      <w:r>
+        <w:rPr>
+          <w:lang w:val="x-none"/>
+        </w:rPr>
+        <w:lastRenderedPageBreak/>
+        <w:t>The options, is as follows:</w:t>
+      </w:r>
+    </w:p>
+    <w:tbl>
+      <w:tblPr>
+        <w:tblW w:w="5000" w:type="pct"/>
+        <w:tblInd w:w="705" w:type="dxa"/>
+        <w:tblLayout w:type="fixed"/>
+        <w:tblCellMar>
+          <w:top w:w="75" w:type="dxa"/>
+          <w:left w:w="75" w:type="dxa"/>
+          <w:bottom w:w="75" w:type="dxa"/>
+          <w:right w:w="75" w:type="dxa"/>
+        </w:tblCellMar>
+        <w:tblLook w:val="0000" w:firstRow="0" w:lastRow="0" w:firstColumn="0" w:lastColumn="0" w:noHBand="0" w:noVBand="0"/>
+      </w:tblPr>
+      <w:tblGrid>
+        <w:gridCol w:w="2797"/>
+        <w:gridCol w:w="7669"/>
+      </w:tblGrid>
+      <w:tr>
+        <w:tc>
+          <w:tcPr>
+            <w:tcW w:w="3506" w:type="dxa"/>
+            <w:tcBorders>
+              <w:top w:val="nil"/>
+              <w:left w:val="nil"/>
+              <w:bottom w:val="nil"/>
+              <w:right w:val="nil"/>
+            </w:tcBorders>
+          </w:tcPr>
+          <w:p>
+            <w:pPr>
+              <w:rPr>
+                <w:b/>
+                <w:bCs/>
+                <w:i/>
+                <w:iCs/>
+                <w:lang w:val="x-none"/>
+              </w:rPr>
+            </w:pPr>
+            <w:r>
+              <w:rPr>
+                <w:b/>
+                <w:bCs/>
+                <w:i/>
+                <w:iCs/>
+                <w:lang w:val="x-none"/>
+              </w:rPr>
+              <w:t>Field</w:t>
+            </w:r>
+          </w:p>
+        </w:tc>
+        <w:tc>
+          <w:tcPr>
+            <w:tcW w:w="9692" w:type="dxa"/>
+            <w:tcBorders>
+              <w:top w:val="nil"/>
+              <w:left w:val="nil"/>
+              <w:bottom w:val="nil"/>
+              <w:right w:val="nil"/>
+            </w:tcBorders>
+          </w:tcPr>
+          <w:p>
+            <w:pPr>
+              <w:rPr>
+                <w:b/>
+                <w:bCs/>
+                <w:i/>
+                <w:iCs/>
+                <w:lang w:val="x-none"/>
+              </w:rPr>
+            </w:pPr>
+            <w:r>
+              <w:rPr>
+                <w:b/>
+                <w:bCs/>
+                <w:i/>
+                <w:iCs/>
+                <w:lang w:val="x-none"/>
+              </w:rPr>
+              <w:t xml:space="preserve">Description </w:t>
+            </w:r>
+          </w:p>
+        </w:tc>
+      </w:tr>
+      <w:tr>
+        <w:tc>
+          <w:tcPr>
+            <w:tcW w:w="3506" w:type="dxa"/>
+            <w:tcBorders>
+              <w:top w:val="nil"/>
+              <w:left w:val="nil"/>
+              <w:bottom w:val="nil"/>
+              <w:right w:val="nil"/>
+            </w:tcBorders>
+          </w:tcPr>
+          <w:p>
+            <w:pPr>
+              <w:rPr>
+                <w:i/>
+                <w:iCs/>
+                <w:lang w:val="x-none"/>
+              </w:rPr>
+            </w:pPr>
+            <w:r>
+              <w:rPr>
+                <w:i/>
+                <w:iCs/>
+                <w:lang w:val="x-none"/>
+              </w:rPr>
+              <w:t>SMTP server:</w:t>
+            </w:r>
+          </w:p>
+        </w:tc>
+        <w:tc>
+          <w:tcPr>
+            <w:tcW w:w="9692" w:type="dxa"/>
+            <w:tcBorders>
+              <w:top w:val="nil"/>
+              <w:left w:val="nil"/>
+              <w:bottom w:val="nil"/>
+              <w:right w:val="nil"/>
+            </w:tcBorders>
+          </w:tcPr>
+          <w:p>
+            <w:pPr>
+              <w:rPr>
+                <w:i/>
+                <w:iCs/>
+                <w:lang w:val="x-none"/>
+              </w:rPr>
+            </w:pPr>
+            <w:r>
+              <w:rPr>
+                <w:i/>
+                <w:iCs/>
+                <w:lang w:val="x-none"/>
+              </w:rPr>
+              <w:t xml:space="preserve">Enter a valid SMTP (outgoing mail server) as registered with your ISP (Internet Service Provider) for your e-mail account settings. </w:t>
+            </w:r>
+          </w:p>
+          <w:p>
+            <w:pPr>
+              <w:rPr>
+                <w:i/>
+                <w:iCs/>
+                <w:lang w:val="x-none"/>
+              </w:rPr>
+            </w:pPr>
+            <w:r>
+              <w:rPr>
+                <w:i/>
+                <w:iCs/>
+                <w:lang w:val="x-none"/>
+              </w:rPr>
+              <w:t>Note - with POP before SMTP (usually if you do not send e-mails via your provider) it is best to create an e-mail box that no one else will read. This is because if mail is read with multiple IPS on the mail box, the pop for SMTP will not work properly.</w:t>
+            </w:r>
+          </w:p>
+          <w:p>
+            <w:pPr>
+              <w:rPr>
+                <w:i/>
+                <w:iCs/>
+                <w:lang w:val="x-none"/>
+              </w:rPr>
+            </w:pPr>
+            <w:r>
+              <w:rPr>
+                <w:i/>
+                <w:iCs/>
+                <w:lang w:val="x-none"/>
+              </w:rPr>
+              <w:t>It is best to use an account that is not used by anyone else.</w:t>
+            </w:r>
+          </w:p>
+        </w:tc>
+      </w:tr>
+      <w:tr>
+        <w:tc>
+          <w:tcPr>
+            <w:tcW w:w="3506" w:type="dxa"/>
+            <w:tcBorders>
+              <w:top w:val="nil"/>
+              <w:left w:val="nil"/>
+              <w:bottom w:val="nil"/>
+              <w:right w:val="nil"/>
+            </w:tcBorders>
+          </w:tcPr>
+          <w:p>
+            <w:pPr>
+              <w:rPr>
+                <w:i/>
+                <w:iCs/>
+                <w:lang w:val="x-none"/>
+              </w:rPr>
+            </w:pPr>
+            <w:r>
+              <w:rPr>
+                <w:i/>
+                <w:iCs/>
+                <w:lang w:val="x-none"/>
+              </w:rPr>
+              <w:t>SMTP Port:</w:t>
+            </w:r>
+          </w:p>
+        </w:tc>
+        <w:tc>
+          <w:tcPr>
+            <w:tcW w:w="9692" w:type="dxa"/>
+            <w:tcBorders>
+              <w:top w:val="nil"/>
+              <w:left w:val="nil"/>
+              <w:bottom w:val="nil"/>
+              <w:right w:val="nil"/>
+            </w:tcBorders>
+          </w:tcPr>
+          <w:p>
+            <w:pPr>
+              <w:rPr>
+                <w:i/>
+                <w:iCs/>
+                <w:lang w:val="x-none"/>
+              </w:rPr>
+            </w:pPr>
+            <w:r>
+              <w:rPr>
+                <w:i/>
+                <w:iCs/>
+                <w:lang w:val="x-none"/>
+              </w:rPr>
+              <w:t xml:space="preserve">The default port is “25”. This is determined by the default configuration of your operating system. </w:t>
+            </w:r>
+          </w:p>
+        </w:tc>
+      </w:tr>
+      <w:tr>
+        <w:tc>
+          <w:tcPr>
+            <w:tcW w:w="3506" w:type="dxa"/>
+            <w:tcBorders>
+              <w:top w:val="nil"/>
+              <w:left w:val="nil"/>
+              <w:bottom w:val="nil"/>
+              <w:right w:val="nil"/>
+            </w:tcBorders>
+          </w:tcPr>
+          <w:p>
+            <w:pPr>
+              <w:rPr>
+                <w:i/>
+                <w:iCs/>
+                <w:lang w:val="x-none"/>
+              </w:rPr>
+            </w:pPr>
+            <w:r>
+              <w:rPr>
+                <w:i/>
+                <w:iCs/>
+                <w:lang w:val="x-none"/>
+              </w:rPr>
+              <w:t>SMTP username:</w:t>
+            </w:r>
+          </w:p>
+        </w:tc>
+        <w:tc>
+          <w:tcPr>
+            <w:tcW w:w="9692" w:type="dxa"/>
+            <w:tcBorders>
+              <w:top w:val="nil"/>
+              <w:left w:val="nil"/>
+              <w:bottom w:val="nil"/>
+              <w:right w:val="nil"/>
+            </w:tcBorders>
+          </w:tcPr>
+          <w:p>
+            <w:pPr>
+              <w:rPr>
+                <w:i/>
+                <w:iCs/>
+                <w:lang w:val="x-none"/>
+              </w:rPr>
+            </w:pPr>
+            <w:r>
+              <w:rPr>
+                <w:i/>
+                <w:iCs/>
+                <w:lang w:val="x-none"/>
+              </w:rPr>
+              <w:t>Enter the SMTP username as registered with your ISP (Internet Service Provider) for your e-mail account settings.</w:t>
+            </w:r>
+          </w:p>
+        </w:tc>
+      </w:tr>
+      <w:tr>
+        <w:tc>
+          <w:tcPr>
+            <w:tcW w:w="3506" w:type="dxa"/>
+            <w:tcBorders>
+              <w:top w:val="nil"/>
+              <w:left w:val="nil"/>
+              <w:bottom w:val="nil"/>
+              <w:right w:val="nil"/>
+            </w:tcBorders>
+          </w:tcPr>
+          <w:p>
+            <w:pPr>
+              <w:rPr>
+                <w:i/>
+                <w:iCs/>
+                <w:lang w:val="x-none"/>
+              </w:rPr>
+            </w:pPr>
+            <w:r>
+              <w:rPr>
+                <w:i/>
+                <w:iCs/>
+                <w:lang w:val="x-none"/>
+              </w:rPr>
+              <w:t>SMTP password:</w:t>
+            </w:r>
+          </w:p>
+        </w:tc>
+        <w:tc>
+          <w:tcPr>
+            <w:tcW w:w="9692" w:type="dxa"/>
+            <w:tcBorders>
+              <w:top w:val="nil"/>
+              <w:left w:val="nil"/>
+              <w:bottom w:val="nil"/>
+              <w:right w:val="nil"/>
+            </w:tcBorders>
+          </w:tcPr>
+          <w:p>
+            <w:pPr>
+              <w:rPr>
+                <w:i/>
+                <w:iCs/>
+                <w:lang w:val="x-none"/>
+              </w:rPr>
+            </w:pPr>
+            <w:r>
+              <w:rPr>
+                <w:i/>
+                <w:iCs/>
+                <w:lang w:val="x-none"/>
+              </w:rPr>
+              <w:t>Enter the SMTP password as registered with your ISP (Internet Service Provider) for your e-mail account settings.</w:t>
+            </w:r>
+          </w:p>
+        </w:tc>
+      </w:tr>
+      <w:tr>
+        <w:tc>
+          <w:tcPr>
+            <w:tcW w:w="3506" w:type="dxa"/>
+            <w:tcBorders>
+              <w:top w:val="nil"/>
+              <w:left w:val="nil"/>
+              <w:bottom w:val="nil"/>
+              <w:right w:val="nil"/>
+            </w:tcBorders>
+          </w:tcPr>
+          <w:p>
+            <w:pPr>
+              <w:rPr>
+                <w:i/>
+                <w:iCs/>
+                <w:lang w:val="x-none"/>
+              </w:rPr>
+            </w:pPr>
+            <w:r>
+              <w:rPr>
+                <w:i/>
+                <w:iCs/>
+                <w:lang w:val="x-none"/>
+              </w:rPr>
+              <w:t>POP server:</w:t>
+            </w:r>
+          </w:p>
+        </w:tc>
+        <w:tc>
+          <w:tcPr>
+            <w:tcW w:w="9692" w:type="dxa"/>
+            <w:tcBorders>
+              <w:top w:val="nil"/>
+              <w:left w:val="nil"/>
+              <w:bottom w:val="nil"/>
+              <w:right w:val="nil"/>
+            </w:tcBorders>
+          </w:tcPr>
+          <w:p>
+            <w:pPr>
+              <w:rPr>
+                <w:i/>
+                <w:iCs/>
+                <w:lang w:val="x-none"/>
+              </w:rPr>
+            </w:pPr>
+            <w:r>
+              <w:rPr>
+                <w:i/>
+                <w:iCs/>
+                <w:lang w:val="x-none"/>
+              </w:rPr>
+              <w:t>Enter the POP server as registered with your ISP (Internet Service Provider) for your e-mail account settings.</w:t>
+            </w:r>
+          </w:p>
+        </w:tc>
+      </w:tr>
+      <w:tr>
+        <w:tc>
+          <w:tcPr>
+            <w:tcW w:w="3506" w:type="dxa"/>
+            <w:tcBorders>
+              <w:top w:val="nil"/>
+              <w:left w:val="nil"/>
+              <w:bottom w:val="nil"/>
+              <w:right w:val="nil"/>
+            </w:tcBorders>
+          </w:tcPr>
+          <w:p>
+            <w:pPr>
+              <w:rPr>
+                <w:i/>
+                <w:iCs/>
+                <w:lang w:val="x-none"/>
+              </w:rPr>
+            </w:pPr>
+            <w:r>
+              <w:rPr>
+                <w:i/>
+                <w:iCs/>
+                <w:lang w:val="x-none"/>
+              </w:rPr>
+              <w:t>POP Username:</w:t>
+            </w:r>
+          </w:p>
+        </w:tc>
+        <w:tc>
+          <w:tcPr>
+            <w:tcW w:w="9692" w:type="dxa"/>
+            <w:tcBorders>
+              <w:top w:val="nil"/>
+              <w:left w:val="nil"/>
+              <w:bottom w:val="nil"/>
+              <w:right w:val="nil"/>
+            </w:tcBorders>
+          </w:tcPr>
+          <w:p>
+            <w:pPr>
+              <w:rPr>
+                <w:i/>
+                <w:iCs/>
+                <w:lang w:val="x-none"/>
+              </w:rPr>
+            </w:pPr>
+            <w:r>
+              <w:rPr>
+                <w:i/>
+                <w:iCs/>
+                <w:lang w:val="x-none"/>
+              </w:rPr>
+              <w:t>Enter the POP username as registered with your ISP (Internet Service Provider) for your e-mail account settings.</w:t>
+            </w:r>
+          </w:p>
+        </w:tc>
+      </w:tr>
+      <w:tr>
+        <w:tc>
+          <w:tcPr>
+            <w:tcW w:w="3506" w:type="dxa"/>
+            <w:tcBorders>
+              <w:top w:val="nil"/>
+              <w:left w:val="nil"/>
+              <w:bottom w:val="nil"/>
+              <w:right w:val="nil"/>
+            </w:tcBorders>
+          </w:tcPr>
+          <w:p>
+            <w:pPr>
+              <w:rPr>
+                <w:i/>
+                <w:iCs/>
+                <w:lang w:val="x-none"/>
+              </w:rPr>
+            </w:pPr>
+            <w:r>
+              <w:rPr>
+                <w:i/>
+                <w:iCs/>
+                <w:lang w:val="x-none"/>
+              </w:rPr>
+              <w:t>POP password:</w:t>
+            </w:r>
+          </w:p>
+        </w:tc>
+        <w:tc>
+          <w:tcPr>
+            <w:tcW w:w="9692" w:type="dxa"/>
+            <w:tcBorders>
+              <w:top w:val="nil"/>
+              <w:left w:val="nil"/>
+              <w:bottom w:val="nil"/>
+              <w:right w:val="nil"/>
+            </w:tcBorders>
+          </w:tcPr>
+          <w:p>
+            <w:pPr>
+              <w:rPr>
+                <w:i/>
+                <w:iCs/>
+                <w:lang w:val="x-none"/>
+              </w:rPr>
+            </w:pPr>
+            <w:r>
+              <w:rPr>
+                <w:i/>
+                <w:iCs/>
+                <w:lang w:val="x-none"/>
+              </w:rPr>
+              <w:t>Enter the POP password as registered with your ISP (Internet Service Provider) for your e-mail account settings.</w:t>
+            </w:r>
+          </w:p>
+        </w:tc>
+      </w:tr>
+    </w:tbl>
+    <w:p>
+      <w:pPr>
+        <w:rPr>
+          <w:lang w:val="x-none"/>
+        </w:rPr>
+      </w:pPr>
+      <w:r>
+        <w:rPr>
+          <w:lang w:val="x-none"/>
+        </w:rPr>
+        <w:t xml:space="preserve">Click </w:t>
+      </w:r>
+      <w:r>
+        <w:rPr>
+          <w:b/>
+          <w:bCs/>
+          <w:lang w:val="x-none"/>
+        </w:rPr>
+        <w:t>Next</w:t>
+      </w:r>
+      <w:r>
+        <w:rPr>
+          <w:lang w:val="x-none"/>
+        </w:rPr>
+        <w:t>.</w:t>
+      </w:r>
+    </w:p>
+    <w:p>
+      <w:pPr>
+        <w:rPr>
+          <w:lang w:val="x-none"/>
+        </w:rPr>
+      </w:pPr>
+      <w:r>
+        <w:rPr>
+          <w:lang w:val="x-none"/>
+        </w:rPr>
+        <w:drawing>
+          <wp:inline distT="0" distB="0" distL="0" distR="0" wp14:anchorId="453FC2F0" wp14:editId="0C662BF4">
+            <wp:extent cx="6645910" cy="3756025"/>
+            <wp:effectExtent l="0" t="0" r="2540" b="0"/>
+            <wp:docPr id="1804664917" name="Prent 5"/>
+            <wp:cNvGraphicFramePr>
+              <a:graphicFrameLocks xmlns:a="http://schemas.openxmlformats.org/drawingml/2006/main" noChangeAspect="1"/>
+            </wp:cNvGraphicFramePr>
+            <a:graphic xmlns:a="http://schemas.openxmlformats.org/drawingml/2006/main">
+              <a:graphicData uri="http://schemas.openxmlformats.org/drawingml/2006/picture">
+                <pic:pic xmlns:pic="http://schemas.openxmlformats.org/drawingml/2006/picture">
+                  <pic:nvPicPr>
+                    <pic:cNvPr id="0" name="Picture 23"/>
+                    <pic:cNvPicPr>
+                      <a:picLocks noChangeAspect="1" noChangeArrowheads="1"/>
+                    </pic:cNvPicPr>
+                  </pic:nvPicPr>
+                  <pic:blipFill>
+                    <a:blip r:embed="rId8">
+                      <a:extLst>
+                        <a:ext uri="{28A0092B-C50C-407E-A947-70E740481C1C}">
+                          <a14:useLocalDpi xmlns:a14="http://schemas.microsoft.com/office/drawing/2010/main" val="0"/>
+                        </a:ext>
+                      </a:extLst>
+                    </a:blip>
+                    <a:srcRect/>
+                    <a:stretch>
+                      <a:fillRect/>
+                    </a:stretch>
+                  </pic:blipFill>
+                  <pic:spPr bwMode="auto">
+                    <a:xfrm>
+                      <a:off x="0" y="0"/>
+                      <a:ext cx="6645910" cy="3756025"/>
+                    </a:xfrm>
+                    <a:prstGeom prst="rect">
+                      <a:avLst/>
+                    </a:prstGeom>
+                    <a:noFill/>
+                    <a:ln>
+                      <a:noFill/>
+                    </a:ln>
+                  </pic:spPr>
+                </pic:pic>
+              </a:graphicData>
+            </a:graphic>
+          </wp:inline>
+        </w:drawing>
+      </w:r>
+    </w:p>
+    <w:p>
+      <w:pPr>
+        <w:rPr>
+          <w:lang w:val="x-none"/>
+        </w:rPr>
+      </w:pPr>
+      <w:r>
+        <w:rPr>
+          <w:lang w:val="x-none"/>
+        </w:rPr>
+        <w:lastRenderedPageBreak/>
+        <w:t>The options, is as follows:</w:t>
+      </w:r>
+    </w:p>
+    <w:tbl>
+      <w:tblPr>
+        <w:tblW w:w="5000" w:type="pct"/>
+        <w:tblInd w:w="705" w:type="dxa"/>
+        <w:tblLayout w:type="fixed"/>
+        <w:tblCellMar>
+          <w:top w:w="75" w:type="dxa"/>
+          <w:left w:w="75" w:type="dxa"/>
+          <w:bottom w:w="75" w:type="dxa"/>
+          <w:right w:w="75" w:type="dxa"/>
+        </w:tblCellMar>
+        <w:tblLook w:val="0000" w:firstRow="0" w:lastRow="0" w:firstColumn="0" w:lastColumn="0" w:noHBand="0" w:noVBand="0"/>
+      </w:tblPr>
+      <w:tblGrid>
+        <w:gridCol w:w="2797"/>
+        <w:gridCol w:w="7669"/>
+      </w:tblGrid>
+      <w:tr>
+        <w:tc>
+          <w:tcPr>
+            <w:tcW w:w="3506" w:type="dxa"/>
+            <w:tcBorders>
+              <w:top w:val="nil"/>
+              <w:left w:val="nil"/>
+              <w:bottom w:val="nil"/>
+              <w:right w:val="nil"/>
+            </w:tcBorders>
+          </w:tcPr>
+          <w:p>
+            <w:pPr>
+              <w:rPr>
+                <w:b/>
+                <w:bCs/>
+                <w:i/>
+                <w:iCs/>
+                <w:lang w:val="x-none"/>
+              </w:rPr>
+            </w:pPr>
+            <w:r>
+              <w:rPr>
+                <w:b/>
+                <w:bCs/>
+                <w:i/>
+                <w:iCs/>
+                <w:lang w:val="x-none"/>
+              </w:rPr>
+              <w:t>Field</w:t>
+            </w:r>
+          </w:p>
+        </w:tc>
+        <w:tc>
+          <w:tcPr>
+            <w:tcW w:w="9692" w:type="dxa"/>
+            <w:tcBorders>
+              <w:top w:val="nil"/>
+              <w:left w:val="nil"/>
+              <w:bottom w:val="nil"/>
+              <w:right w:val="nil"/>
+            </w:tcBorders>
+          </w:tcPr>
+          <w:p>
+            <w:pPr>
+              <w:rPr>
+                <w:b/>
+                <w:bCs/>
+                <w:i/>
+                <w:iCs/>
+                <w:lang w:val="x-none"/>
+              </w:rPr>
+            </w:pPr>
+            <w:r>
+              <w:rPr>
+                <w:b/>
+                <w:bCs/>
+                <w:i/>
+                <w:iCs/>
+                <w:lang w:val="x-none"/>
+              </w:rPr>
+              <w:t xml:space="preserve">Description </w:t>
+            </w:r>
+          </w:p>
+        </w:tc>
+      </w:tr>
+      <w:tr>
+        <w:tc>
+          <w:tcPr>
+            <w:tcW w:w="3506" w:type="dxa"/>
+            <w:tcBorders>
+              <w:top w:val="nil"/>
+              <w:left w:val="nil"/>
+              <w:bottom w:val="nil"/>
+              <w:right w:val="nil"/>
+            </w:tcBorders>
+          </w:tcPr>
+          <w:p>
+            <w:pPr>
+              <w:rPr>
+                <w:i/>
+                <w:iCs/>
+                <w:lang w:val="x-none"/>
+              </w:rPr>
+            </w:pPr>
+            <w:r>
+              <w:rPr>
+                <w:i/>
+                <w:iCs/>
+                <w:lang w:val="x-none"/>
+              </w:rPr>
+              <w:t>Return e-mail:</w:t>
+            </w:r>
+          </w:p>
+        </w:tc>
+        <w:tc>
+          <w:tcPr>
+            <w:tcW w:w="9692" w:type="dxa"/>
+            <w:tcBorders>
+              <w:top w:val="nil"/>
+              <w:left w:val="nil"/>
+              <w:bottom w:val="nil"/>
+              <w:right w:val="nil"/>
+            </w:tcBorders>
+          </w:tcPr>
+          <w:p>
+            <w:pPr>
+              <w:rPr>
+                <w:i/>
+                <w:iCs/>
+                <w:lang w:val="x-none"/>
+              </w:rPr>
+            </w:pPr>
+            <w:r>
+              <w:rPr>
+                <w:i/>
+                <w:iCs/>
+                <w:lang w:val="x-none"/>
+              </w:rPr>
+              <w:t>This field is optional. You may enter your own e-mail address.</w:t>
+            </w:r>
+          </w:p>
+        </w:tc>
+      </w:tr>
+      <w:tr>
+        <w:tc>
+          <w:tcPr>
+            <w:tcW w:w="3506" w:type="dxa"/>
+            <w:tcBorders>
+              <w:top w:val="nil"/>
+              <w:left w:val="nil"/>
+              <w:bottom w:val="nil"/>
+              <w:right w:val="nil"/>
+            </w:tcBorders>
+          </w:tcPr>
+          <w:p>
+            <w:pPr>
+              <w:rPr>
+                <w:i/>
+                <w:iCs/>
+                <w:lang w:val="x-none"/>
+              </w:rPr>
+            </w:pPr>
+            <w:r>
+              <w:rPr>
+                <w:i/>
+                <w:iCs/>
+                <w:lang w:val="x-none"/>
+              </w:rPr>
+              <w:t>Return name:</w:t>
+            </w:r>
+          </w:p>
+        </w:tc>
+        <w:tc>
+          <w:tcPr>
+            <w:tcW w:w="9692" w:type="dxa"/>
+            <w:tcBorders>
+              <w:top w:val="nil"/>
+              <w:left w:val="nil"/>
+              <w:bottom w:val="nil"/>
+              <w:right w:val="nil"/>
+            </w:tcBorders>
+          </w:tcPr>
+          <w:p>
+            <w:pPr>
+              <w:rPr>
+                <w:i/>
+                <w:iCs/>
+                <w:lang w:val="x-none"/>
+              </w:rPr>
+            </w:pPr>
+            <w:r>
+              <w:rPr>
+                <w:i/>
+                <w:iCs/>
+                <w:lang w:val="x-none"/>
+              </w:rPr>
+              <w:t>Enter your name.</w:t>
+            </w:r>
+          </w:p>
+        </w:tc>
+      </w:tr>
+      <w:tr>
+        <w:tc>
+          <w:tcPr>
+            <w:tcW w:w="3506" w:type="dxa"/>
+            <w:tcBorders>
+              <w:top w:val="nil"/>
+              <w:left w:val="nil"/>
+              <w:bottom w:val="nil"/>
+              <w:right w:val="nil"/>
+            </w:tcBorders>
+          </w:tcPr>
+          <w:p>
+            <w:pPr>
+              <w:rPr>
+                <w:i/>
+                <w:iCs/>
+                <w:lang w:val="x-none"/>
+              </w:rPr>
+            </w:pPr>
+            <w:r>
+              <w:rPr>
+                <w:i/>
+                <w:iCs/>
+                <w:lang w:val="x-none"/>
+              </w:rPr>
+              <w:t>E-mail header text:</w:t>
+            </w:r>
+          </w:p>
+        </w:tc>
+        <w:tc>
+          <w:tcPr>
+            <w:tcW w:w="9692" w:type="dxa"/>
+            <w:tcBorders>
+              <w:top w:val="nil"/>
+              <w:left w:val="nil"/>
+              <w:bottom w:val="nil"/>
+              <w:right w:val="nil"/>
+            </w:tcBorders>
+          </w:tcPr>
+          <w:p>
+            <w:pPr>
+              <w:rPr>
+                <w:i/>
+                <w:iCs/>
+                <w:lang w:val="x-none"/>
+              </w:rPr>
+            </w:pPr>
+            <w:r>
+              <w:rPr>
+                <w:i/>
+                <w:iCs/>
+                <w:lang w:val="x-none"/>
+              </w:rPr>
+              <w:t xml:space="preserve">Add the text you need to send as the e-mail subject. </w:t>
+            </w:r>
+          </w:p>
+        </w:tc>
+      </w:tr>
+      <w:tr>
+        <w:tc>
+          <w:tcPr>
+            <w:tcW w:w="3506" w:type="dxa"/>
+            <w:tcBorders>
+              <w:top w:val="nil"/>
+              <w:left w:val="nil"/>
+              <w:bottom w:val="nil"/>
+              <w:right w:val="nil"/>
+            </w:tcBorders>
+          </w:tcPr>
+          <w:p>
+            <w:pPr>
+              <w:rPr>
+                <w:i/>
+                <w:iCs/>
+                <w:lang w:val="x-none"/>
+              </w:rPr>
+            </w:pPr>
+            <w:r>
+              <w:rPr>
+                <w:i/>
+                <w:iCs/>
+                <w:lang w:val="x-none"/>
+              </w:rPr>
+              <w:t>CC: (multiple separate with ;)</w:t>
+            </w:r>
+          </w:p>
+        </w:tc>
+        <w:tc>
+          <w:tcPr>
+            <w:tcW w:w="9692" w:type="dxa"/>
+            <w:tcBorders>
+              <w:top w:val="nil"/>
+              <w:left w:val="nil"/>
+              <w:bottom w:val="nil"/>
+              <w:right w:val="nil"/>
+            </w:tcBorders>
+          </w:tcPr>
+          <w:p>
+            <w:pPr>
+              <w:rPr>
+                <w:i/>
+                <w:iCs/>
+                <w:lang w:val="x-none"/>
+              </w:rPr>
+            </w:pPr>
+            <w:r>
+              <w:rPr>
+                <w:i/>
+                <w:iCs/>
+                <w:lang w:val="x-none"/>
+              </w:rPr>
+              <w:t xml:space="preserve">This abbreviation </w:t>
+            </w:r>
+            <w:r>
+              <w:rPr>
+                <w:b/>
+                <w:bCs/>
+                <w:i/>
+                <w:iCs/>
+                <w:lang w:val="x-none"/>
+              </w:rPr>
+              <w:t>CC</w:t>
+            </w:r>
+            <w:r>
+              <w:rPr>
+                <w:i/>
+                <w:iCs/>
+                <w:lang w:val="x-none"/>
+              </w:rPr>
+              <w:t xml:space="preserve"> “Carbon Copy” indicates secondary recipients of a message. Those recipients who are to receive a copy of a message directed to another. The list of recipients in the CC field is visible to all other recipients of the message.</w:t>
+            </w:r>
+          </w:p>
+          <w:p>
+            <w:pPr>
+              <w:rPr>
+                <w:i/>
+                <w:iCs/>
+                <w:lang w:val="x-none"/>
+              </w:rPr>
+            </w:pPr>
+            <w:r>
+              <w:rPr>
+                <w:i/>
+                <w:iCs/>
+                <w:lang w:val="x-none"/>
+              </w:rPr>
+              <w:t>Enter a valid e-mail address, if necessary.</w:t>
+            </w:r>
+          </w:p>
+        </w:tc>
+      </w:tr>
+      <w:tr>
+        <w:tc>
+          <w:tcPr>
+            <w:tcW w:w="3506" w:type="dxa"/>
+            <w:tcBorders>
+              <w:top w:val="nil"/>
+              <w:left w:val="nil"/>
+              <w:bottom w:val="nil"/>
+              <w:right w:val="nil"/>
+            </w:tcBorders>
+          </w:tcPr>
+          <w:p>
+            <w:pPr>
+              <w:rPr>
+                <w:i/>
+                <w:iCs/>
+                <w:lang w:val="x-none"/>
+              </w:rPr>
+            </w:pPr>
+            <w:r>
+              <w:rPr>
+                <w:i/>
+                <w:iCs/>
+                <w:lang w:val="x-none"/>
+              </w:rPr>
+              <w:t>BCC: (multiple separate with ;)</w:t>
+            </w:r>
+          </w:p>
+        </w:tc>
+        <w:tc>
+          <w:tcPr>
+            <w:tcW w:w="9692" w:type="dxa"/>
+            <w:tcBorders>
+              <w:top w:val="nil"/>
+              <w:left w:val="nil"/>
+              <w:bottom w:val="nil"/>
+              <w:right w:val="nil"/>
+            </w:tcBorders>
+          </w:tcPr>
+          <w:p>
+            <w:pPr>
+              <w:rPr>
+                <w:i/>
+                <w:iCs/>
+                <w:lang w:val="x-none"/>
+              </w:rPr>
+            </w:pPr>
+            <w:r>
+              <w:rPr>
+                <w:i/>
+                <w:iCs/>
+                <w:lang w:val="x-none"/>
+              </w:rPr>
+              <w:t xml:space="preserve">This abbreviation </w:t>
+            </w:r>
+            <w:r>
+              <w:rPr>
+                <w:b/>
+                <w:bCs/>
+                <w:i/>
+                <w:iCs/>
+                <w:lang w:val="x-none"/>
+              </w:rPr>
+              <w:t>BCC</w:t>
+            </w:r>
+            <w:r>
+              <w:rPr>
+                <w:i/>
+                <w:iCs/>
+                <w:lang w:val="x-none"/>
+              </w:rPr>
+              <w:t xml:space="preserve"> “Blind Carbon Copy” allows you to send a copy of your correspondence to a third party when you do not want to let the recipient know that you are doing this (or when you do not want the recipient to know the third party's e-mail address). You may also wish to enter this filed, when sending an e-mail to multiple recipients, you can hide their e-mail addresses from each other. </w:t>
+            </w:r>
+          </w:p>
+          <w:p>
+            <w:pPr>
+              <w:rPr>
+                <w:i/>
+                <w:iCs/>
+                <w:lang w:val="x-none"/>
+              </w:rPr>
+            </w:pPr>
+            <w:r>
+              <w:rPr>
+                <w:i/>
+                <w:iCs/>
+                <w:lang w:val="x-none"/>
+              </w:rPr>
+              <w:t>Enter a valid e-mail address, if necessary.</w:t>
+            </w:r>
+          </w:p>
+        </w:tc>
+      </w:tr>
+      <w:tr>
+        <w:tc>
+          <w:tcPr>
+            <w:tcW w:w="3506" w:type="dxa"/>
+            <w:tcBorders>
+              <w:top w:val="nil"/>
+              <w:left w:val="nil"/>
+              <w:bottom w:val="nil"/>
+              <w:right w:val="nil"/>
+            </w:tcBorders>
+          </w:tcPr>
+          <w:p>
+            <w:pPr>
+              <w:rPr>
+                <w:i/>
+                <w:iCs/>
+                <w:lang w:val="x-none"/>
+              </w:rPr>
+            </w:pPr>
+            <w:r>
+              <w:rPr>
+                <w:i/>
+                <w:iCs/>
+                <w:lang w:val="x-none"/>
+              </w:rPr>
+              <w:t>Send test mail to:</w:t>
+            </w:r>
+          </w:p>
+        </w:tc>
+        <w:tc>
+          <w:tcPr>
+            <w:tcW w:w="9692" w:type="dxa"/>
+            <w:tcBorders>
+              <w:top w:val="nil"/>
+              <w:left w:val="nil"/>
+              <w:bottom w:val="nil"/>
+              <w:right w:val="nil"/>
+            </w:tcBorders>
+          </w:tcPr>
+          <w:p>
+            <w:pPr>
+              <w:rPr>
+                <w:i/>
+                <w:iCs/>
+                <w:lang w:val="x-none"/>
+              </w:rPr>
+            </w:pPr>
+            <w:r>
+              <w:rPr>
+                <w:i/>
+                <w:iCs/>
+                <w:lang w:val="x-none"/>
+              </w:rPr>
+              <w:t xml:space="preserve">Here you can enter your own email address for the test. </w:t>
+            </w:r>
+          </w:p>
+        </w:tc>
+      </w:tr>
+      <w:tr>
+        <w:tc>
+          <w:tcPr>
+            <w:tcW w:w="3506" w:type="dxa"/>
+            <w:tcBorders>
+              <w:top w:val="nil"/>
+              <w:left w:val="nil"/>
+              <w:bottom w:val="nil"/>
+              <w:right w:val="nil"/>
+            </w:tcBorders>
+          </w:tcPr>
+          <w:p>
+            <w:pPr>
+              <w:rPr>
+                <w:i/>
+                <w:iCs/>
+                <w:lang w:val="x-none"/>
+              </w:rPr>
+            </w:pPr>
+            <w:r>
+              <w:rPr>
+                <w:i/>
+                <w:iCs/>
+                <w:lang w:val="x-none"/>
+              </w:rPr>
+              <w:t>Send test mail to:</w:t>
+            </w:r>
+          </w:p>
+        </w:tc>
+        <w:tc>
+          <w:tcPr>
+            <w:tcW w:w="9692" w:type="dxa"/>
+            <w:tcBorders>
+              <w:top w:val="nil"/>
+              <w:left w:val="nil"/>
+              <w:bottom w:val="nil"/>
+              <w:right w:val="nil"/>
+            </w:tcBorders>
+          </w:tcPr>
+          <w:p>
+            <w:pPr>
+              <w:rPr>
+                <w:i/>
+                <w:iCs/>
+                <w:lang w:val="x-none"/>
+              </w:rPr>
+            </w:pPr>
+            <w:r>
+              <w:rPr>
+                <w:i/>
+                <w:iCs/>
+                <w:lang w:val="x-none"/>
+              </w:rPr>
+              <w:t xml:space="preserve">Thick this option if a valid e-mail address is entered in the “Send test mail to” field. </w:t>
+            </w:r>
+          </w:p>
+        </w:tc>
+      </w:tr>
+      <w:tr>
+        <w:tc>
+          <w:tcPr>
+            <w:tcW w:w="3506" w:type="dxa"/>
+            <w:tcBorders>
+              <w:top w:val="nil"/>
+              <w:left w:val="nil"/>
+              <w:bottom w:val="nil"/>
+              <w:right w:val="nil"/>
+            </w:tcBorders>
+          </w:tcPr>
+          <w:p>
+            <w:pPr>
+              <w:rPr>
+                <w:i/>
+                <w:iCs/>
+                <w:lang w:val="x-none"/>
+              </w:rPr>
+            </w:pPr>
+            <w:r>
+              <w:rPr>
+                <w:i/>
+                <w:iCs/>
+                <w:lang w:val="x-none"/>
+              </w:rPr>
+              <w:t>Copy basis file for:</w:t>
+            </w:r>
+          </w:p>
+        </w:tc>
+        <w:tc>
+          <w:tcPr>
+            <w:tcW w:w="9692" w:type="dxa"/>
+            <w:tcBorders>
+              <w:top w:val="nil"/>
+              <w:left w:val="nil"/>
+              <w:bottom w:val="nil"/>
+              <w:right w:val="nil"/>
+            </w:tcBorders>
+          </w:tcPr>
+          <w:p>
+            <w:pPr>
+              <w:rPr>
+                <w:i/>
+                <w:iCs/>
+                <w:lang w:val="x-none"/>
+              </w:rPr>
+            </w:pPr>
+            <w:r>
+              <w:rPr>
+                <w:i/>
+                <w:iCs/>
+                <w:lang w:val="x-none"/>
+              </w:rPr>
+              <w:t>The default setting is “</w:t>
+            </w:r>
+            <w:proofErr w:type="spellStart"/>
+            <w:r>
+              <w:rPr>
+                <w:i/>
+                <w:iCs/>
+                <w:lang w:val="x-none"/>
+              </w:rPr>
+              <w:t>nl</w:t>
+            </w:r>
+            <w:proofErr w:type="spellEnd"/>
+            <w:r>
+              <w:rPr>
+                <w:i/>
+                <w:iCs/>
+                <w:lang w:val="x-none"/>
+              </w:rPr>
+              <w:t xml:space="preserve"> for the Dutch language. Select “</w:t>
+            </w:r>
+            <w:proofErr w:type="spellStart"/>
+            <w:r>
+              <w:rPr>
+                <w:i/>
+                <w:iCs/>
+                <w:lang w:val="x-none"/>
+              </w:rPr>
+              <w:t>en</w:t>
+            </w:r>
+            <w:proofErr w:type="spellEnd"/>
+            <w:r>
+              <w:rPr>
+                <w:i/>
+                <w:iCs/>
+                <w:lang w:val="x-none"/>
+              </w:rPr>
+              <w:t>” for English.</w:t>
+            </w:r>
+          </w:p>
+        </w:tc>
+      </w:tr>
+      <w:tr>
+        <w:tc>
+          <w:tcPr>
+            <w:tcW w:w="3506" w:type="dxa"/>
+            <w:tcBorders>
+              <w:top w:val="nil"/>
+              <w:left w:val="nil"/>
+              <w:bottom w:val="nil"/>
+              <w:right w:val="nil"/>
+            </w:tcBorders>
+          </w:tcPr>
+          <w:p>
+            <w:pPr>
+              <w:rPr>
+                <w:i/>
+                <w:iCs/>
+                <w:lang w:val="x-none"/>
+              </w:rPr>
+            </w:pPr>
+            <w:r>
+              <w:rPr>
+                <w:i/>
+                <w:iCs/>
+                <w:lang w:val="x-none"/>
+              </w:rPr>
+              <w:t>Certificate password:</w:t>
+            </w:r>
+          </w:p>
+        </w:tc>
+        <w:tc>
+          <w:tcPr>
+            <w:tcW w:w="9692" w:type="dxa"/>
+            <w:tcBorders>
+              <w:top w:val="nil"/>
+              <w:left w:val="nil"/>
+              <w:bottom w:val="nil"/>
+              <w:right w:val="nil"/>
+            </w:tcBorders>
+          </w:tcPr>
+          <w:p>
+            <w:pPr>
+              <w:rPr>
+                <w:i/>
+                <w:iCs/>
+                <w:lang w:val="x-none"/>
+              </w:rPr>
+            </w:pPr>
+            <w:r>
+              <w:rPr>
+                <w:i/>
+                <w:iCs/>
+                <w:lang w:val="x-none"/>
+              </w:rPr>
+              <w:t>If you have selected a certificate, you need to enter a valid password for that certificate.</w:t>
+            </w:r>
+          </w:p>
+        </w:tc>
+      </w:tr>
+      <w:tr>
+        <w:tc>
+          <w:tcPr>
+            <w:tcW w:w="3506" w:type="dxa"/>
+            <w:tcBorders>
+              <w:top w:val="nil"/>
+              <w:left w:val="nil"/>
+              <w:bottom w:val="nil"/>
+              <w:right w:val="nil"/>
+            </w:tcBorders>
+          </w:tcPr>
+          <w:p>
+            <w:pPr>
+              <w:rPr>
+                <w:i/>
+                <w:iCs/>
+                <w:lang w:val="x-none"/>
+              </w:rPr>
+            </w:pPr>
+            <w:r>
+              <w:rPr>
+                <w:i/>
+                <w:iCs/>
+                <w:lang w:val="x-none"/>
+              </w:rPr>
+              <w:t>UBL:</w:t>
+            </w:r>
+          </w:p>
+        </w:tc>
+        <w:tc>
+          <w:tcPr>
+            <w:tcW w:w="9692" w:type="dxa"/>
+            <w:tcBorders>
+              <w:top w:val="nil"/>
+              <w:left w:val="nil"/>
+              <w:bottom w:val="nil"/>
+              <w:right w:val="nil"/>
+            </w:tcBorders>
+          </w:tcPr>
+          <w:p>
+            <w:pPr>
+              <w:rPr>
+                <w:i/>
+                <w:iCs/>
+                <w:lang w:val="x-none"/>
+              </w:rPr>
+            </w:pPr>
+            <w:r>
+              <w:rPr>
+                <w:i/>
+                <w:iCs/>
+                <w:lang w:val="x-none"/>
+              </w:rPr>
+              <w:t>From osFinancials version 4.0.0.1102 and TurboCASH5.2 (365) it is possible to send UBL2.0 files with the document.</w:t>
+            </w:r>
+          </w:p>
+          <w:p>
+            <w:pPr>
+              <w:rPr>
+                <w:i/>
+                <w:iCs/>
+                <w:lang w:val="x-none"/>
+              </w:rPr>
+            </w:pPr>
+            <w:r>
+              <w:rPr>
+                <w:i/>
+                <w:iCs/>
+                <w:lang w:val="x-none"/>
+              </w:rPr>
+              <w:t>The option can be enabled on the settings tab and has 3 settings</w:t>
+            </w:r>
+          </w:p>
+          <w:p>
+            <w:pPr>
+              <w:rPr>
+                <w:i/>
+                <w:iCs/>
+                <w:lang w:val="x-none"/>
+              </w:rPr>
+            </w:pPr>
+            <w:r>
+              <w:rPr>
+                <w:i/>
+                <w:iCs/>
+                <w:lang w:val="x-none"/>
+              </w:rPr>
+              <w:t xml:space="preserve">    • Do not send UBL (standard)</w:t>
+            </w:r>
+          </w:p>
+          <w:p>
+            <w:pPr>
+              <w:rPr>
+                <w:i/>
+                <w:iCs/>
+                <w:lang w:val="x-none"/>
+              </w:rPr>
+            </w:pPr>
+            <w:r>
+              <w:rPr>
+                <w:i/>
+                <w:iCs/>
+                <w:lang w:val="x-none"/>
+              </w:rPr>
+              <w:t xml:space="preserve">    • Always send a UBL</w:t>
+            </w:r>
+          </w:p>
+          <w:p>
+            <w:pPr>
+              <w:rPr>
+                <w:i/>
+                <w:iCs/>
+                <w:lang w:val="x-none"/>
+              </w:rPr>
+            </w:pPr>
+            <w:r>
+              <w:rPr>
+                <w:i/>
+                <w:iCs/>
+                <w:lang w:val="x-none"/>
+              </w:rPr>
+              <w:t xml:space="preserve">    • Based on a UBL field in the dataset that contains the value T.</w:t>
+            </w:r>
+          </w:p>
+          <w:p>
+            <w:pPr>
+              <w:rPr>
+                <w:i/>
+                <w:iCs/>
+                <w:lang w:val="x-none"/>
+              </w:rPr>
+            </w:pPr>
+            <w:r>
+              <w:rPr>
+                <w:i/>
+                <w:iCs/>
+                <w:lang w:val="x-none"/>
+              </w:rPr>
+              <w:t>The output can be checked for validity via this website</w:t>
+            </w:r>
+          </w:p>
+          <w:p>
+            <w:pPr>
+              <w:rPr>
+                <w:i/>
+                <w:iCs/>
+                <w:lang w:val="x-none"/>
+              </w:rPr>
+            </w:pPr>
+            <w:r>
+              <w:rPr>
+                <w:i/>
+                <w:iCs/>
+                <w:u w:val="single"/>
+                <w:lang w:val="x-none"/>
+              </w:rPr>
+              <w:t>https://peppol.helger.com/public/locale-en_US/menuitem-validation-bis2</w:t>
+            </w:r>
+            <w:r>
+              <w:rPr>
+                <w:i/>
+                <w:iCs/>
+                <w:lang w:val="x-none"/>
+              </w:rPr>
+              <w:t xml:space="preserve"> </w:t>
+            </w:r>
+          </w:p>
+          <w:p>
+            <w:pPr>
+              <w:rPr>
+                <w:i/>
+                <w:iCs/>
+                <w:lang w:val="x-none"/>
+              </w:rPr>
+            </w:pPr>
+            <w:r>
+              <w:rPr>
+                <w:i/>
+                <w:iCs/>
+                <w:lang w:val="x-none"/>
+              </w:rPr>
+              <w:t>By default, EUR is used for currency exports.</w:t>
+            </w:r>
+          </w:p>
+          <w:p>
+            <w:pPr>
+              <w:rPr>
+                <w:i/>
+                <w:iCs/>
+                <w:lang w:val="x-none"/>
+              </w:rPr>
+            </w:pPr>
+            <w:r>
+              <w:rPr>
+                <w:i/>
+                <w:iCs/>
+                <w:lang w:val="x-none"/>
+              </w:rPr>
+              <w:t>For stock unit standard SK is used or the first 2 letters of the stock unit.</w:t>
+            </w:r>
+          </w:p>
+        </w:tc>
+      </w:tr>
+    </w:tbl>
+    <w:p>
+      <w:pPr>
+        <w:rPr>
+          <w:lang w:val="x-none"/>
+        </w:rPr>
+      </w:pPr>
+      <w:r>
+        <w:rPr>
+          <w:lang w:val="x-none"/>
+        </w:rPr>
+        <w:t xml:space="preserve">Click </w:t>
+      </w:r>
+      <w:r>
+        <w:rPr>
+          <w:b/>
+          <w:bCs/>
+          <w:lang w:val="x-none"/>
+        </w:rPr>
+        <w:t>Next</w:t>
+      </w:r>
+      <w:r>
+        <w:rPr>
+          <w:lang w:val="x-none"/>
+        </w:rPr>
+        <w:t xml:space="preserve"> to check your settings. </w:t>
+      </w:r>
+    </w:p>
+    <w:p>
+      <w:pPr>
+        <w:rPr>
+          <w:lang w:val="x-none"/>
+        </w:rPr>
+      </w:pPr>
+      <w:r>
+        <w:rPr>
+          <w:lang w:val="x-none"/>
+        </w:rPr>
+        <w:lastRenderedPageBreak/>
+        <w:drawing>
+          <wp:inline distT="0" distB="0" distL="0" distR="0" wp14:anchorId="3A2658F7" wp14:editId="4313FC21">
+            <wp:extent cx="6645910" cy="3743960"/>
+            <wp:effectExtent l="0" t="0" r="2540" b="8890"/>
+            <wp:docPr id="330738214" name="Prent 4"/>
+            <wp:cNvGraphicFramePr>
+              <a:graphicFrameLocks xmlns:a="http://schemas.openxmlformats.org/drawingml/2006/main" noChangeAspect="1"/>
+            </wp:cNvGraphicFramePr>
+            <a:graphic xmlns:a="http://schemas.openxmlformats.org/drawingml/2006/main">
+              <a:graphicData uri="http://schemas.openxmlformats.org/drawingml/2006/picture">
+                <pic:pic xmlns:pic="http://schemas.openxmlformats.org/drawingml/2006/picture">
+                  <pic:nvPicPr>
+                    <pic:cNvPr id="0" name="Picture 24"/>
+                    <pic:cNvPicPr>
+                      <a:picLocks noChangeAspect="1" noChangeArrowheads="1"/>
+                    </pic:cNvPicPr>
+                  </pic:nvPicPr>
+                  <pic:blipFill>
+                    <a:blip r:embed="rId9">
+                      <a:extLst>
+                        <a:ext uri="{28A0092B-C50C-407E-A947-70E740481C1C}">
+                          <a14:useLocalDpi xmlns:a14="http://schemas.microsoft.com/office/drawing/2010/main" val="0"/>
+                        </a:ext>
+                      </a:extLst>
+                    </a:blip>
+                    <a:srcRect/>
+                    <a:stretch>
+                      <a:fillRect/>
+                    </a:stretch>
+                  </pic:blipFill>
+                  <pic:spPr bwMode="auto">
+                    <a:xfrm>
+                      <a:off x="0" y="0"/>
+                      <a:ext cx="6645910" cy="3743960"/>
+                    </a:xfrm>
+                    <a:prstGeom prst="rect">
+                      <a:avLst/>
+                    </a:prstGeom>
+                    <a:noFill/>
+                    <a:ln>
+                      <a:noFill/>
+                    </a:ln>
+                  </pic:spPr>
+                </pic:pic>
+              </a:graphicData>
+            </a:graphic>
+          </wp:inline>
+        </w:drawing>
+      </w:r>
+    </w:p>
+    <w:p>
+      <w:r>
+        <w:rPr>
+          <w:lang w:val="x-none"/>
+        </w:rPr>
+        <w:t xml:space="preserve">If there are any errors, you need to click </w:t>
+      </w:r>
+      <w:r>
+        <w:rPr>
+          <w:b/>
+          <w:bCs/>
+          <w:lang w:val="x-none"/>
+        </w:rPr>
+        <w:t>Back</w:t>
+      </w:r>
+      <w:r>
+        <w:rPr>
+          <w:lang w:val="x-none"/>
+        </w:rPr>
+        <w:t xml:space="preserve"> and correct your settings and configuration.</w:t>
+      </w:r>
+    </w:p>
+    <w:p>
+      <w:pPr>
         <w:keepNext/>
         <w:autoSpaceDE w:val="0"/>
         <w:autoSpaceDN w:val="0"/>
@@ -964,7 +2879,7 @@
           <w:lang w:val="x-none"/>
         </w:rPr>
       </w:pPr>
-      <w:bookmarkStart w:id="1" w:name="_Toc178052039"/>
+      <w:bookmarkStart w:id="2" w:name="_Toc180209408"/>
       <w:r>
         <w:rPr>
           <w:rFonts w:ascii="Segoe UI Black" w:hAnsi="Segoe UI Black" w:cs="Segoe UI Black"/>
@@ -990,7 +2905,7 @@
         </w:rPr>
         <w:t>MailPro</w:t>
       </w:r>
-      <w:bookmarkEnd w:id="1"/>
+      <w:bookmarkEnd w:id="2"/>
       <w:proofErr w:type="spellEnd"/>
       <w:r>
         <w:rPr>
@@ -1023,7 +2938,7 @@
           <w:lang w:val="x-none"/>
         </w:rPr>
       </w:pPr>
-      <w:bookmarkStart w:id="2" w:name="_Toc178052040"/>
+      <w:bookmarkStart w:id="3" w:name="_Toc180209409"/>
       <w:r>
         <w:rPr>
           <w:rFonts w:ascii="Segoe UI Black" w:hAnsi="Segoe UI Black" w:cs="Segoe UI Black"/>
@@ -1036,7 +2951,7 @@
         </w:rPr>
         <w:t>Access violation – Sudden Internet connection lost</w:t>
       </w:r>
-      <w:bookmarkEnd w:id="2"/>
+      <w:bookmarkEnd w:id="3"/>
     </w:p>
     <w:p>
       <w:pPr>
@@ -1170,7 +3085,7 @@
           <w:lang w:val="x-none"/>
         </w:rPr>
       </w:pPr>
-      <w:bookmarkStart w:id="3" w:name="_Toc178052041"/>
+      <w:bookmarkStart w:id="4" w:name="_Toc180209410"/>
       <w:r>
         <w:rPr>
           <w:rFonts w:ascii="Segoe UI Black" w:hAnsi="Segoe UI Black" w:cs="Segoe UI Black"/>
@@ -1183,7 +3098,7 @@
         </w:rPr>
         <w:t>Replicated Access violation from the E-Mail Pro tab on Debtors account</w:t>
       </w:r>
-      <w:bookmarkEnd w:id="3"/>
+      <w:bookmarkEnd w:id="4"/>
     </w:p>
     <w:p>
       <w:pPr>
@@ -1333,6 +3248,34 @@
     </w:p>
     <w:p>
       <w:pPr>
+        <w:autoSpaceDE w:val="0"/>
+        <w:autoSpaceDN w:val="0"/>
+        <w:adjustRightInd w:val="0"/>
+        <w:spacing w:before="75" w:after="75" w:line="360" w:lineRule="auto"/>
+        <w:rPr>
+          <w:rFonts w:ascii="Segoe UI" w:hAnsi="Segoe UI" w:cs="Segoe UI"/>
+          <w:sz w:val="20"/>
+          <w:szCs w:val="20"/>
+          <w:lang w:val="x-none"/>
+        </w:rPr>
+      </w:pPr>
+    </w:p>
+    <w:p>
+      <w:pPr>
+        <w:autoSpaceDE w:val="0"/>
+        <w:autoSpaceDN w:val="0"/>
+        <w:adjustRightInd w:val="0"/>
+        <w:spacing w:before="75" w:after="75" w:line="360" w:lineRule="auto"/>
+        <w:rPr>
+          <w:rFonts w:ascii="Segoe UI" w:hAnsi="Segoe UI" w:cs="Segoe UI"/>
+          <w:sz w:val="20"/>
+          <w:szCs w:val="20"/>
+          <w:lang w:val="x-none"/>
+        </w:rPr>
+      </w:pPr>
+    </w:p>
+    <w:p>
+      <w:pPr>
         <w:keepNext/>
         <w:autoSpaceDE w:val="0"/>
         <w:autoSpaceDN w:val="0"/>
@@ -1349,7 +3292,7 @@
           <w:lang w:val="x-none"/>
         </w:rPr>
       </w:pPr>
-      <w:bookmarkStart w:id="4" w:name="_Toc178052042"/>
+      <w:bookmarkStart w:id="5" w:name="_Toc180209411"/>
       <w:r>
         <w:rPr>
           <w:rFonts w:ascii="Segoe UI Black" w:hAnsi="Segoe UI Black" w:cs="Segoe UI Black"/>
@@ -1360,9 +3303,10 @@
           <w:color w:val="333399"/>
           <w:lang w:val="x-none"/>
         </w:rPr>
+        <w:lastRenderedPageBreak/>
         <w:t>Access violation – UBL - With SQL UBL</w:t>
       </w:r>
-      <w:bookmarkEnd w:id="4"/>
+      <w:bookmarkEnd w:id="5"/>
       <w:r>
         <w:rPr>
           <w:rFonts w:ascii="Segoe UI Black" w:hAnsi="Segoe UI Black" w:cs="Segoe UI Black"/>
@@ -1491,7 +3435,6 @@
           <w:szCs w:val="20"/>
           <w:lang w:val="x-none"/>
         </w:rPr>
-        <w:lastRenderedPageBreak/>
         <w:t xml:space="preserve">UBL Setting (Not saving correctly) </w:t>
       </w:r>
       <w:proofErr w:type="spellStart"/>
@@ -1588,7 +3531,7 @@
                     </pic:cNvPicPr>
                   </pic:nvPicPr>
                   <pic:blipFill>
-                    <a:blip r:embed="rId7">
+                    <a:blip r:embed="rId10">
                       <a:extLst>
                         <a:ext uri="{28A0092B-C50C-407E-A947-70E740481C1C}">
                           <a14:useLocalDpi xmlns:a14="http://schemas.microsoft.com/office/drawing/2010/main" val="0"/>
@@ -4116,16 +6059,16 @@
     <w:lsdException w:name="Unresolved Mention" w:semiHidden="1" w:unhideWhenUsed="1"/>
     <w:lsdException w:name="Smart Link" w:semiHidden="1" w:unhideWhenUsed="1"/>
   </w:latentStyles>
-  <w:style w:type="paragraph" w:default="1" w:styleId="Normal">
+  <w:style w:type="paragraph" w:default="1" w:styleId="Normaal">
     <w:name w:val="Normal"/>
     <w:qFormat/>
     <w:rsid w:val="00833D58"/>
   </w:style>
-  <w:style w:type="paragraph" w:styleId="Heading1">
+  <w:style w:type="paragraph" w:styleId="Opskrif1">
     <w:name w:val="heading 1"/>
-    <w:basedOn w:val="Normal"/>
-    <w:next w:val="Normal"/>
-    <w:link w:val="Heading1Char"/>
+    <w:basedOn w:val="Normaal"/>
+    <w:next w:val="Normaal"/>
+    <w:link w:val="Opskrif1Kar"/>
     <w:uiPriority w:val="9"/>
     <w:qFormat/>
     <w:rsid w:val="001F6FBC"/>
@@ -4142,11 +6085,11 @@
       <w:szCs w:val="32"/>
     </w:rPr>
   </w:style>
-  <w:style w:type="paragraph" w:styleId="Heading2">
+  <w:style w:type="paragraph" w:styleId="Opskrif2">
     <w:name w:val="heading 2"/>
-    <w:basedOn w:val="Normal"/>
-    <w:next w:val="Normal"/>
-    <w:link w:val="Heading2Char"/>
+    <w:basedOn w:val="Normaal"/>
+    <w:next w:val="Normaal"/>
+    <w:link w:val="Opskrif2Kar"/>
     <w:uiPriority w:val="9"/>
     <w:unhideWhenUsed/>
     <w:qFormat/>
@@ -4164,11 +6107,11 @@
       <w:szCs w:val="26"/>
     </w:rPr>
   </w:style>
-  <w:style w:type="paragraph" w:styleId="Heading3">
+  <w:style w:type="paragraph" w:styleId="Opskrif3">
     <w:name w:val="heading 3"/>
-    <w:basedOn w:val="Normal"/>
-    <w:next w:val="Normal"/>
-    <w:link w:val="Heading3Char"/>
+    <w:basedOn w:val="Normaal"/>
+    <w:next w:val="Normaal"/>
+    <w:link w:val="Opskrif3Kar"/>
     <w:uiPriority w:val="9"/>
     <w:unhideWhenUsed/>
     <w:qFormat/>
@@ -4186,11 +6129,11 @@
       <w:szCs w:val="24"/>
     </w:rPr>
   </w:style>
-  <w:style w:type="paragraph" w:styleId="Heading7">
+  <w:style w:type="paragraph" w:styleId="Opskrif7">
     <w:name w:val="heading 7"/>
-    <w:basedOn w:val="Normal"/>
-    <w:next w:val="Normal"/>
-    <w:link w:val="Heading7Char"/>
+    <w:basedOn w:val="Normaal"/>
+    <w:next w:val="Normaal"/>
+    <w:link w:val="Opskrif7Kar"/>
     <w:uiPriority w:val="9"/>
     <w:semiHidden/>
     <w:unhideWhenUsed/>
@@ -4209,13 +6152,12 @@
       <w:color w:val="1F3763" w:themeColor="accent1" w:themeShade="7F"/>
     </w:rPr>
   </w:style>
-  <w:style w:type="character" w:default="1" w:styleId="DefaultParagraphFont">
+  <w:style w:type="character" w:default="1" w:styleId="Verstekparagraaffont">
     <w:name w:val="Default Paragraph Font"/>
     <w:uiPriority w:val="1"/>
-    <w:semiHidden/>
     <w:unhideWhenUsed/>
   </w:style>
-  <w:style w:type="table" w:default="1" w:styleId="TableNormal">
+  <w:style w:type="table" w:default="1" w:styleId="Standaardtabel">
     <w:name w:val="Normal Table"/>
     <w:uiPriority w:val="99"/>
     <w:semiHidden/>
@@ -4230,16 +6172,16 @@
       </w:tblCellMar>
     </w:tblPr>
   </w:style>
-  <w:style w:type="numbering" w:default="1" w:styleId="NoList">
+  <w:style w:type="numbering" w:default="1" w:styleId="Geenlys">
     <w:name w:val="No List"/>
     <w:uiPriority w:val="99"/>
     <w:semiHidden/>
     <w:unhideWhenUsed/>
   </w:style>
-  <w:style w:type="character" w:customStyle="1" w:styleId="Heading2Char">
-    <w:name w:val="Heading 2 Char"/>
-    <w:basedOn w:val="DefaultParagraphFont"/>
-    <w:link w:val="Heading2"/>
+  <w:style w:type="character" w:customStyle="1" w:styleId="Opskrif2Kar">
+    <w:name w:val="Opskrif 2 Kar"/>
+    <w:basedOn w:val="Verstekparagraaffont"/>
+    <w:link w:val="Opskrif2"/>
     <w:uiPriority w:val="99"/>
     <w:rsid w:val="001F6FBC"/>
     <w:rPr>
@@ -4249,10 +6191,10 @@
       <w:szCs w:val="26"/>
     </w:rPr>
   </w:style>
-  <w:style w:type="character" w:customStyle="1" w:styleId="Heading1Char">
-    <w:name w:val="Heading 1 Char"/>
-    <w:basedOn w:val="DefaultParagraphFont"/>
-    <w:link w:val="Heading1"/>
+  <w:style w:type="character" w:customStyle="1" w:styleId="Opskrif1Kar">
+    <w:name w:val="Opskrif 1 Kar"/>
+    <w:basedOn w:val="Verstekparagraaffont"/>
+    <w:link w:val="Opskrif1"/>
     <w:uiPriority w:val="9"/>
     <w:rsid w:val="001F6FBC"/>
     <w:rPr>
@@ -4262,10 +6204,10 @@
       <w:szCs w:val="32"/>
     </w:rPr>
   </w:style>
-  <w:style w:type="character" w:customStyle="1" w:styleId="Heading3Char">
-    <w:name w:val="Heading 3 Char"/>
-    <w:basedOn w:val="DefaultParagraphFont"/>
-    <w:link w:val="Heading3"/>
+  <w:style w:type="character" w:customStyle="1" w:styleId="Opskrif3Kar">
+    <w:name w:val="Opskrif 3 Kar"/>
+    <w:basedOn w:val="Verstekparagraaffont"/>
+    <w:link w:val="Opskrif3"/>
     <w:uiPriority w:val="9"/>
     <w:rsid w:val="001F6FBC"/>
     <w:rPr>
@@ -4275,10 +6217,10 @@
       <w:szCs w:val="24"/>
     </w:rPr>
   </w:style>
-  <w:style w:type="paragraph" w:styleId="TOCHeading">
+  <w:style w:type="paragraph" w:styleId="TOC-opskrif">
     <w:name w:val="TOC Heading"/>
-    <w:basedOn w:val="Heading1"/>
-    <w:next w:val="Normal"/>
+    <w:basedOn w:val="Opskrif1"/>
+    <w:next w:val="Normaal"/>
     <w:uiPriority w:val="39"/>
     <w:unhideWhenUsed/>
     <w:qFormat/>
@@ -4292,8 +6234,8 @@
   </w:style>
   <w:style w:type="paragraph" w:styleId="TOC2">
     <w:name w:val="toc 2"/>
-    <w:basedOn w:val="Normal"/>
-    <w:next w:val="Normal"/>
+    <w:basedOn w:val="Normaal"/>
+    <w:next w:val="Normaal"/>
     <w:autoRedefine/>
     <w:uiPriority w:val="39"/>
     <w:unhideWhenUsed/>
@@ -4305,8 +6247,8 @@
   </w:style>
   <w:style w:type="paragraph" w:styleId="TOC1">
     <w:name w:val="toc 1"/>
-    <w:basedOn w:val="Normal"/>
-    <w:next w:val="Normal"/>
+    <w:basedOn w:val="Normaal"/>
+    <w:next w:val="Normaal"/>
     <w:autoRedefine/>
     <w:uiPriority w:val="39"/>
     <w:unhideWhenUsed/>
@@ -4315,9 +6257,9 @@
       <w:spacing w:after="100"/>
     </w:pPr>
   </w:style>
-  <w:style w:type="character" w:styleId="Hyperlink">
+  <w:style w:type="character" w:styleId="Hiperskakel">
     <w:name w:val="Hyperlink"/>
-    <w:basedOn w:val="DefaultParagraphFont"/>
+    <w:basedOn w:val="Verstekparagraaffont"/>
     <w:uiPriority w:val="99"/>
     <w:unhideWhenUsed/>
     <w:rsid w:val="00F724CA"/>
@@ -4328,8 +6270,8 @@
   </w:style>
   <w:style w:type="paragraph" w:styleId="TOC3">
     <w:name w:val="toc 3"/>
-    <w:basedOn w:val="Normal"/>
-    <w:next w:val="Normal"/>
+    <w:basedOn w:val="Normaal"/>
+    <w:next w:val="Normaal"/>
     <w:autoRedefine/>
     <w:uiPriority w:val="39"/>
     <w:unhideWhenUsed/>
@@ -4339,9 +6281,9 @@
       <w:ind w:left="440"/>
     </w:pPr>
   </w:style>
-  <w:style w:type="paragraph" w:styleId="ListParagraph">
+  <w:style w:type="paragraph" w:styleId="LysParagraaf">
     <w:name w:val="List Paragraph"/>
-    <w:basedOn w:val="Normal"/>
+    <w:basedOn w:val="Normaal"/>
     <w:uiPriority w:val="34"/>
     <w:qFormat/>
     <w:rsid w:val="005A4D46"/>
@@ -4352,7 +6294,7 @@
   </w:style>
   <w:style w:type="paragraph" w:customStyle="1" w:styleId="TableofContents">
     <w:name w:val="Table of Contents"/>
-    <w:basedOn w:val="Normal"/>
+    <w:basedOn w:val="Normaal"/>
     <w:link w:val="TableofContentsText"/>
     <w:uiPriority w:val="99"/>
     <w:rsid w:val="001A1E01"/>
@@ -4373,7 +6315,7 @@
   </w:style>
   <w:style w:type="character" w:customStyle="1" w:styleId="TableofContentsText">
     <w:name w:val="Table of Contents Text"/>
-    <w:basedOn w:val="DefaultParagraphFont"/>
+    <w:basedOn w:val="Verstekparagraaffont"/>
     <w:link w:val="TableofContents"/>
     <w:uiPriority w:val="99"/>
     <w:rsid w:val="001A1E01"/>
@@ -4386,10 +6328,10 @@
       <w:lang w:val="x-none"/>
     </w:rPr>
   </w:style>
-  <w:style w:type="character" w:customStyle="1" w:styleId="Heading7Char">
-    <w:name w:val="Heading 7 Char"/>
-    <w:basedOn w:val="DefaultParagraphFont"/>
-    <w:link w:val="Heading7"/>
+  <w:style w:type="character" w:customStyle="1" w:styleId="Opskrif7Kar">
+    <w:name w:val="Opskrif 7 Kar"/>
+    <w:basedOn w:val="Verstekparagraaffont"/>
+    <w:link w:val="Opskrif7"/>
     <w:uiPriority w:val="9"/>
     <w:semiHidden/>
     <w:rsid w:val="006A3F87"/>

</xml_diff>